<commit_message>
final project submission for 521
</commit_message>
<xml_diff>
--- a/mgkramer_final_proj.docx
+++ b/mgkramer_final_proj.docx
@@ -103,7 +103,6 @@
         </w:rPr>
         <w:t xml:space="preserve">dict. Example of one use is in the </w:t>
       </w:r>
-      <w:proofErr w:type="spellStart"/>
       <w:r>
         <w:rPr>
           <w:rFonts w:ascii="Consolas" w:hAnsi="Consolas"/>
@@ -113,21 +112,34 @@
         </w:rPr>
         <w:t>intake_questionnaire</w:t>
       </w:r>
-      <w:proofErr w:type="spellEnd"/>
-      <w:r>
-        <w:rPr>
-          <w:color w:val="FF33CC"/>
-          <w:sz w:val="16"/>
-          <w:szCs w:val="16"/>
-        </w:rPr>
-        <w:t xml:space="preserve"> </w:t>
-      </w:r>
-      <w:r>
-        <w:rPr>
-          <w:sz w:val="16"/>
-          <w:szCs w:val="16"/>
-        </w:rPr>
-        <w:t>function, line 272.</w:t>
+      <w:r>
+        <w:rPr>
+          <w:color w:val="FF33CC"/>
+          <w:sz w:val="16"/>
+          <w:szCs w:val="16"/>
+        </w:rPr>
+        <w:t xml:space="preserve"> </w:t>
+      </w:r>
+      <w:r>
+        <w:rPr>
+          <w:sz w:val="16"/>
+          <w:szCs w:val="16"/>
+        </w:rPr>
+        <w:t>function, line 2</w:t>
+      </w:r>
+      <w:r>
+        <w:rPr>
+          <w:sz w:val="16"/>
+          <w:szCs w:val="16"/>
+        </w:rPr>
+        <w:t>91</w:t>
+      </w:r>
+      <w:r>
+        <w:rPr>
+          <w:sz w:val="16"/>
+          <w:szCs w:val="16"/>
+        </w:rPr>
+        <w:t>.</w:t>
       </w:r>
     </w:p>
     <w:p>
@@ -167,7 +179,21 @@
           <w:sz w:val="16"/>
           <w:szCs w:val="16"/>
         </w:rPr>
-        <w:t xml:space="preserve">Also plentiful, see also line 272 of </w:t>
+        <w:t>Also plentiful, see also line 2</w:t>
+      </w:r>
+      <w:r>
+        <w:rPr>
+          <w:sz w:val="16"/>
+          <w:szCs w:val="16"/>
+        </w:rPr>
+        <w:t>96</w:t>
+      </w:r>
+      <w:r>
+        <w:rPr>
+          <w:sz w:val="16"/>
+          <w:szCs w:val="16"/>
+        </w:rPr>
+        <w:t xml:space="preserve"> of </w:t>
       </w:r>
       <w:r>
         <w:rPr>
@@ -322,7 +348,6 @@
         </w:rPr>
         <w:t xml:space="preserve"> </w:t>
       </w:r>
-      <w:proofErr w:type="spellStart"/>
       <w:r>
         <w:rPr>
           <w:rFonts w:ascii="Consolas" w:hAnsi="Consolas"/>
@@ -332,7 +357,6 @@
         </w:rPr>
         <w:t>CompleteBudget</w:t>
       </w:r>
-      <w:proofErr w:type="spellEnd"/>
       <w:r>
         <w:rPr>
           <w:sz w:val="16"/>
@@ -380,7 +404,6 @@
         </w:rPr>
         <w:t xml:space="preserve">Within </w:t>
       </w:r>
-      <w:proofErr w:type="spellStart"/>
       <w:r>
         <w:rPr>
           <w:rFonts w:ascii="Consolas" w:hAnsi="Consolas"/>
@@ -390,7 +413,6 @@
         </w:rPr>
         <w:t>fetch_survey</w:t>
       </w:r>
-      <w:proofErr w:type="spellEnd"/>
       <w:r>
         <w:rPr>
           <w:color w:val="FF33CC"/>
@@ -448,17 +470,8 @@
           <w:sz w:val="16"/>
           <w:szCs w:val="16"/>
         </w:rPr>
-        <w:t xml:space="preserve">There are four user defined classes total in this project, three in </w:t>
-      </w:r>
-      <w:proofErr w:type="spellStart"/>
-      <w:r>
-        <w:rPr>
-          <w:sz w:val="16"/>
-          <w:szCs w:val="16"/>
-        </w:rPr>
-        <w:t>budget_constructor</w:t>
-      </w:r>
-      <w:proofErr w:type="spellEnd"/>
+        <w:t>There are four user defined classes total in this project, three in budget_constructor</w:t>
+      </w:r>
     </w:p>
     <w:p>
       <w:pPr>
@@ -472,25 +485,14 @@
           <w:szCs w:val="16"/>
         </w:rPr>
       </w:pPr>
-      <w:proofErr w:type="spellStart"/>
-      <w:r>
-        <w:rPr>
-          <w:rFonts w:ascii="Consolas" w:hAnsi="Consolas"/>
-          <w:color w:val="FF33CC"/>
-          <w:sz w:val="16"/>
-          <w:szCs w:val="16"/>
-        </w:rPr>
-        <w:t>CompleteSurvey</w:t>
-      </w:r>
-      <w:proofErr w:type="spellEnd"/>
-      <w:r>
-        <w:rPr>
-          <w:rFonts w:ascii="Consolas" w:hAnsi="Consolas"/>
-          <w:color w:val="FF33CC"/>
-          <w:sz w:val="16"/>
-          <w:szCs w:val="16"/>
-        </w:rPr>
-        <w:t xml:space="preserve"> </w:t>
+      <w:r>
+        <w:rPr>
+          <w:rFonts w:ascii="Consolas" w:hAnsi="Consolas"/>
+          <w:color w:val="FF33CC"/>
+          <w:sz w:val="16"/>
+          <w:szCs w:val="16"/>
+        </w:rPr>
+        <w:t xml:space="preserve">CompleteSurvey </w:t>
       </w:r>
       <w:r>
         <w:rPr>
@@ -499,7 +501,6 @@
         </w:rPr>
         <w:t xml:space="preserve">has private attribute </w:t>
       </w:r>
-      <w:proofErr w:type="spellStart"/>
       <w:r>
         <w:rPr>
           <w:rFonts w:ascii="Consolas" w:hAnsi="Consolas"/>
@@ -509,7 +510,6 @@
         </w:rPr>
         <w:t>self.__survey</w:t>
       </w:r>
-      <w:proofErr w:type="spellEnd"/>
       <w:r>
         <w:rPr>
           <w:color w:val="FF33CC"/>
@@ -552,27 +552,7 @@
           <w:sz w:val="16"/>
           <w:szCs w:val="16"/>
         </w:rPr>
-        <w:t>__</w:t>
-      </w:r>
-      <w:proofErr w:type="spellStart"/>
-      <w:r>
-        <w:rPr>
-          <w:rFonts w:ascii="Consolas" w:hAnsi="Consolas"/>
-          <w:color w:val="FF33CC"/>
-          <w:sz w:val="16"/>
-          <w:szCs w:val="16"/>
-        </w:rPr>
-        <w:t>generate_title</w:t>
-      </w:r>
-      <w:proofErr w:type="spellEnd"/>
-      <w:r>
-        <w:rPr>
-          <w:rFonts w:ascii="Consolas" w:hAnsi="Consolas"/>
-          <w:color w:val="FF33CC"/>
-          <w:sz w:val="16"/>
-          <w:szCs w:val="16"/>
-        </w:rPr>
-        <w:t xml:space="preserve"> </w:t>
+        <w:t xml:space="preserve">__generate_title </w:t>
       </w:r>
       <w:r>
         <w:rPr>
@@ -614,67 +594,29 @@
           <w:szCs w:val="16"/>
         </w:rPr>
       </w:pPr>
-      <w:proofErr w:type="spellStart"/>
-      <w:r>
-        <w:rPr>
-          <w:rFonts w:ascii="Consolas" w:hAnsi="Consolas"/>
-          <w:color w:val="FF33CC"/>
-          <w:sz w:val="16"/>
-          <w:szCs w:val="16"/>
-        </w:rPr>
-        <w:t>CompleteSurvey’s</w:t>
-      </w:r>
-      <w:proofErr w:type="spellEnd"/>
-      <w:r>
-        <w:rPr>
-          <w:rFonts w:ascii="Consolas" w:hAnsi="Consolas"/>
-          <w:color w:val="FF33CC"/>
-          <w:sz w:val="16"/>
-          <w:szCs w:val="16"/>
-        </w:rPr>
-        <w:t xml:space="preserve"> </w:t>
-      </w:r>
-      <w:proofErr w:type="spellStart"/>
-      <w:r>
-        <w:rPr>
-          <w:rFonts w:ascii="Consolas" w:hAnsi="Consolas"/>
-          <w:color w:val="FF33CC"/>
-          <w:sz w:val="16"/>
-          <w:szCs w:val="16"/>
-        </w:rPr>
-        <w:t>edit_response</w:t>
-      </w:r>
-      <w:proofErr w:type="spellEnd"/>
-      <w:r>
-        <w:rPr>
-          <w:color w:val="FF33CC"/>
-          <w:sz w:val="16"/>
-          <w:szCs w:val="16"/>
-        </w:rPr>
-        <w:t xml:space="preserve"> </w:t>
-      </w:r>
-      <w:r>
-        <w:rPr>
-          <w:sz w:val="16"/>
-          <w:szCs w:val="16"/>
-        </w:rPr>
-        <w:t xml:space="preserve">is a quick reference to a public method that takes </w:t>
-      </w:r>
-      <w:proofErr w:type="spellStart"/>
-      <w:r>
-        <w:rPr>
-          <w:sz w:val="16"/>
-          <w:szCs w:val="16"/>
-        </w:rPr>
-        <w:t>args</w:t>
-      </w:r>
-      <w:proofErr w:type="spellEnd"/>
-      <w:r>
-        <w:rPr>
-          <w:sz w:val="16"/>
-          <w:szCs w:val="16"/>
-        </w:rPr>
-        <w:t xml:space="preserve">. </w:t>
+      <w:r>
+        <w:rPr>
+          <w:rFonts w:ascii="Consolas" w:hAnsi="Consolas"/>
+          <w:color w:val="FF33CC"/>
+          <w:sz w:val="16"/>
+          <w:szCs w:val="16"/>
+        </w:rPr>
+        <w:t>CompleteSurvey’s edit_response</w:t>
+      </w:r>
+      <w:r>
+        <w:rPr>
+          <w:color w:val="FF33CC"/>
+          <w:sz w:val="16"/>
+          <w:szCs w:val="16"/>
+        </w:rPr>
+        <w:t xml:space="preserve"> </w:t>
+      </w:r>
+      <w:r>
+        <w:rPr>
+          <w:sz w:val="16"/>
+          <w:szCs w:val="16"/>
+        </w:rPr>
+        <w:t xml:space="preserve">is a quick reference to a public method that takes args. </w:t>
       </w:r>
     </w:p>
     <w:p>
@@ -689,7 +631,6 @@
           <w:szCs w:val="16"/>
         </w:rPr>
       </w:pPr>
-      <w:proofErr w:type="spellStart"/>
       <w:r>
         <w:rPr>
           <w:rFonts w:ascii="Consolas" w:hAnsi="Consolas"/>
@@ -699,7 +640,6 @@
         </w:rPr>
         <w:t>CompleteSurvey</w:t>
       </w:r>
-      <w:proofErr w:type="spellEnd"/>
       <w:r>
         <w:rPr>
           <w:sz w:val="16"/>
@@ -714,27 +654,7 @@
           <w:sz w:val="16"/>
           <w:szCs w:val="16"/>
         </w:rPr>
-        <w:t>__</w:t>
-      </w:r>
-      <w:proofErr w:type="spellStart"/>
-      <w:r>
-        <w:rPr>
-          <w:rFonts w:ascii="Consolas" w:hAnsi="Consolas"/>
-          <w:color w:val="FF33CC"/>
-          <w:sz w:val="16"/>
-          <w:szCs w:val="16"/>
-        </w:rPr>
-        <w:t>repr</w:t>
-      </w:r>
-      <w:proofErr w:type="spellEnd"/>
-      <w:r>
-        <w:rPr>
-          <w:rFonts w:ascii="Consolas" w:hAnsi="Consolas"/>
-          <w:color w:val="FF33CC"/>
-          <w:sz w:val="16"/>
-          <w:szCs w:val="16"/>
-        </w:rPr>
-        <w:t xml:space="preserve">__ </w:t>
+        <w:t xml:space="preserve">__repr__ </w:t>
       </w:r>
       <w:r>
         <w:rPr>
@@ -788,7 +708,6 @@
         </w:rPr>
         <w:t xml:space="preserve">with </w:t>
       </w:r>
-      <w:proofErr w:type="spellStart"/>
       <w:r>
         <w:rPr>
           <w:rFonts w:ascii="Consolas" w:hAnsi="Consolas"/>
@@ -798,7 +717,6 @@
         </w:rPr>
         <w:t>unittest.TestCase</w:t>
       </w:r>
-      <w:proofErr w:type="spellEnd"/>
       <w:r>
         <w:rPr>
           <w:color w:val="FF33CC"/>
@@ -1038,7 +956,6 @@
         </w:rPr>
         <w:t xml:space="preserve">handles all the user input, handles cataloging survey responses for later easy editing via writing the responses to a .txt in the </w:t>
       </w:r>
-      <w:proofErr w:type="spellStart"/>
       <w:r>
         <w:rPr>
           <w:rFonts w:ascii="Consolas" w:hAnsi="Consolas"/>
@@ -1048,7 +965,6 @@
         </w:rPr>
         <w:t>intake_questionnaires</w:t>
       </w:r>
-      <w:proofErr w:type="spellEnd"/>
       <w:r>
         <w:rPr>
           <w:color w:val="FF33CC"/>
@@ -1363,7 +1279,6 @@
         </w:rPr>
         <w:t xml:space="preserve"> rates. Additionally, in the current climate I am required to present a figure for all individual rooms in the case it is deemed safe enough to make a trip but not spend such prolonged periods in a room with another. See </w:t>
       </w:r>
-      <w:proofErr w:type="spellStart"/>
       <w:r>
         <w:rPr>
           <w:rFonts w:ascii="Consolas" w:hAnsi="Consolas"/>
@@ -1373,7 +1288,6 @@
         </w:rPr>
         <w:t>get_total_rooms</w:t>
       </w:r>
-      <w:proofErr w:type="spellEnd"/>
       <w:r>
         <w:rPr>
           <w:color w:val="FF33CC"/>
@@ -1519,23 +1433,7 @@
           <w:sz w:val="20"/>
           <w:szCs w:val="20"/>
         </w:rPr>
-        <w:t xml:space="preserve"> a </w:t>
-      </w:r>
-      <w:proofErr w:type="spellStart"/>
-      <w:r>
-        <w:rPr>
-          <w:sz w:val="20"/>
-          <w:szCs w:val="20"/>
-        </w:rPr>
-        <w:t>pipenv</w:t>
-      </w:r>
-      <w:proofErr w:type="spellEnd"/>
-      <w:r>
-        <w:rPr>
-          <w:sz w:val="20"/>
-          <w:szCs w:val="20"/>
-        </w:rPr>
-        <w:t xml:space="preserve"> virtual environment and I thusly installed these packages </w:t>
+        <w:t xml:space="preserve"> a pipenv virtual environment and I thusly installed these packages </w:t>
       </w:r>
       <w:r>
         <w:rPr>
@@ -1549,39 +1447,7 @@
           <w:sz w:val="20"/>
           <w:szCs w:val="20"/>
         </w:rPr>
-        <w:t>with the “</w:t>
-      </w:r>
-      <w:proofErr w:type="spellStart"/>
-      <w:r>
-        <w:rPr>
-          <w:sz w:val="20"/>
-          <w:szCs w:val="20"/>
-        </w:rPr>
-        <w:t>pipenv</w:t>
-      </w:r>
-      <w:proofErr w:type="spellEnd"/>
-      <w:r>
-        <w:rPr>
-          <w:sz w:val="20"/>
-          <w:szCs w:val="20"/>
-        </w:rPr>
-        <w:t xml:space="preserve"> install &lt;</w:t>
-      </w:r>
-      <w:proofErr w:type="spellStart"/>
-      <w:r>
-        <w:rPr>
-          <w:sz w:val="20"/>
-          <w:szCs w:val="20"/>
-        </w:rPr>
-        <w:t>package_name</w:t>
-      </w:r>
-      <w:proofErr w:type="spellEnd"/>
-      <w:r>
-        <w:rPr>
-          <w:sz w:val="20"/>
-          <w:szCs w:val="20"/>
-        </w:rPr>
-        <w:t>&gt;” command in the terminal.</w:t>
+        <w:t>with the “pipenv install &lt;package_name&gt;” command in the terminal.</w:t>
       </w:r>
     </w:p>
     <w:p>
@@ -1631,7 +1497,6 @@
         </w:rPr>
         <w:t xml:space="preserve">re by factoring out the checking from the </w:t>
       </w:r>
-      <w:proofErr w:type="spellStart"/>
       <w:r>
         <w:rPr>
           <w:rFonts w:ascii="Consolas" w:hAnsi="Consolas"/>
@@ -1641,7 +1506,6 @@
         </w:rPr>
         <w:t>intake_survey</w:t>
       </w:r>
-      <w:proofErr w:type="spellEnd"/>
       <w:r>
         <w:rPr>
           <w:color w:val="FF33CC"/>
@@ -1657,7 +1521,6 @@
         </w:rPr>
         <w:t xml:space="preserve">function to another function, perhaps </w:t>
       </w:r>
-      <w:proofErr w:type="spellStart"/>
       <w:r>
         <w:rPr>
           <w:rFonts w:ascii="Consolas" w:hAnsi="Consolas"/>
@@ -1667,7 +1530,6 @@
         </w:rPr>
         <w:t>clean_input</w:t>
       </w:r>
-      <w:proofErr w:type="spellEnd"/>
       <w:r>
         <w:rPr>
           <w:sz w:val="20"/>
@@ -1700,7 +1562,6 @@
         </w:rPr>
         <w:t xml:space="preserve">, then plugging that function both into the </w:t>
       </w:r>
-      <w:proofErr w:type="spellStart"/>
       <w:r>
         <w:rPr>
           <w:rFonts w:ascii="Consolas" w:hAnsi="Consolas"/>
@@ -1710,7 +1571,6 @@
         </w:rPr>
         <w:t>intake_survey</w:t>
       </w:r>
-      <w:proofErr w:type="spellEnd"/>
       <w:r>
         <w:rPr>
           <w:color w:val="FF33CC"/>

</xml_diff>